<commit_message>
Edit reset session part.
</commit_message>
<xml_diff>
--- a/Grab_exam/yamol_questions.docx
+++ b/Grab_exam/yamol_questions.docx
@@ -1360,6 +1360,598 @@
     <w:p>
       <w:r>
         <w:t>原始網址: https://app.yamol.tw/exam/125609?info=item.3399113</w:t>
+      </w:r>
+    </w:p>
+    <w:p>
+      <w:r>
+        <w:t>題目: 57.</w:t>
+        <w:br/>
+        <w:t>57.下列何者為立即性的氣候實體風險？ 甲.海平面上升；乙.颱風；丙.全球暖化；丁.洪水</w:t>
+        <w:br/>
+        <w:t>(A) 甲、乙</w:t>
+        <w:br/>
+        <w:t>(B) 甲、丙</w:t>
+        <w:br/>
+        <w:t>(C) 乙、丁</w:t>
+        <w:br/>
+        <w:t>(D) 乙、丙、丁</w:t>
+      </w:r>
+    </w:p>
+    <w:p>
+      <w:r>
+        <w:t>答案: C</w:t>
+      </w:r>
+    </w:p>
+    <w:p>
+      <w:r>
+        <w:t>原始網址: https://app.yamol.tw/exam/125609?info=item.3399114</w:t>
+      </w:r>
+    </w:p>
+    <w:p>
+      <w:r>
+        <w:t>題目: 58.</w:t>
+        <w:br/>
+        <w:t>58.聯合國政府間氣候變遷專門委員會(IPCC)AR6 報告中的情境 SSPx-y，其中“y”是指？</w:t>
+        <w:br/>
+        <w:t>(A) 二氧化碳排放量</w:t>
+        <w:br/>
+        <w:t>(B) 輻射強度</w:t>
+        <w:br/>
+        <w:t>(C) 溫室氣體排放量</w:t>
+        <w:br/>
+        <w:t>(D) 氣溶膠排放量</w:t>
+      </w:r>
+    </w:p>
+    <w:p>
+      <w:r>
+        <w:t>答案: B</w:t>
+      </w:r>
+    </w:p>
+    <w:p>
+      <w:r>
+        <w:t>原始網址: https://app.yamol.tw/exam/125609?info=item.3399115</w:t>
+      </w:r>
+    </w:p>
+    <w:p>
+      <w:r>
+        <w:t>題目: 59.</w:t>
+        <w:br/>
+        <w:t>59.下列何者是氣候變遷的能源系統減緩策略？ 甲.開發碳捕捉和利用技術；乙.造林和植樹；丙.增加太陽能發電</w:t>
+        <w:br/>
+        <w:t>(A) 僅乙、丙</w:t>
+        <w:br/>
+        <w:t>(B) 僅甲、丙</w:t>
+        <w:br/>
+        <w:t>(C) 僅甲、乙</w:t>
+        <w:br/>
+        <w:t>(D) 甲、乙、丙皆是</w:t>
+      </w:r>
+    </w:p>
+    <w:p>
+      <w:r>
+        <w:t>答案: B</w:t>
+      </w:r>
+    </w:p>
+    <w:p>
+      <w:r>
+        <w:t>原始網址: https://app.yamol.tw/exam/125609?info=item.3399116</w:t>
+      </w:r>
+    </w:p>
+    <w:p>
+      <w:r>
+        <w:t>題目: 60.</w:t>
+        <w:br/>
+        <w:t>60.下列哪一種溫室氣體不是聯合國政府間氣候變遷專門委員會(IPCC)對未來全球氣候推估所採用的關鍵 non- CO2 驅動因素的溫室氣體？</w:t>
+        <w:br/>
+        <w:t>(A) 甲烷</w:t>
+        <w:br/>
+        <w:t>(B) 一氧化二氮</w:t>
+        <w:br/>
+        <w:t>(C) 二氧化硫</w:t>
+        <w:br/>
+        <w:t>(D) 三氟化氮</w:t>
+      </w:r>
+    </w:p>
+    <w:p>
+      <w:r>
+        <w:t>答案: D</w:t>
+      </w:r>
+    </w:p>
+    <w:p>
+      <w:r>
+        <w:t>原始網址: https://app.yamol.tw/exam/125609?info=item.3399117</w:t>
+      </w:r>
+    </w:p>
+    <w:p>
+      <w:r>
+        <w:t>題目: 61.</w:t>
+        <w:br/>
+        <w:t>61.以下何者非關於國際永續債券主要監理準則或機構？</w:t>
+        <w:br/>
+        <w:t>(A) 國際資本市場協會(ICMA)</w:t>
+        <w:br/>
+        <w:t>(B) 氣候債券倡議組織(CBI)</w:t>
+        <w:br/>
+        <w:t>(C) 責任投資原則(PRI)</w:t>
+        <w:br/>
+        <w:t>(D) 歐盟綠色債券標準(EUGBS)</w:t>
+      </w:r>
+    </w:p>
+    <w:p>
+      <w:r>
+        <w:t>答案: C</w:t>
+      </w:r>
+    </w:p>
+    <w:p>
+      <w:r>
+        <w:t>原始網址: https://app.yamol.tw/exam/125609?info=item.3399118</w:t>
+      </w:r>
+    </w:p>
+    <w:p>
+      <w:r>
+        <w:t>題目: 62.</w:t>
+        <w:br/>
+        <w:t>62.下列何種貸款之資金應全部用於環境保護或氣候相關支出？</w:t>
+        <w:br/>
+        <w:t>(A) 綠色貸款</w:t>
+        <w:br/>
+        <w:t>(B) 社會貸款</w:t>
+        <w:br/>
+        <w:t>(C) 永續連結貸款</w:t>
+        <w:br/>
+        <w:t>(D) 轉型貸款</w:t>
+      </w:r>
+    </w:p>
+    <w:p>
+      <w:r>
+        <w:t>答案: A</w:t>
+      </w:r>
+    </w:p>
+    <w:p>
+      <w:r>
+        <w:t>原始網址: https://app.yamol.tw/exam/125609?info=item.3399119</w:t>
+      </w:r>
+    </w:p>
+    <w:p>
+      <w:r>
+        <w:t>題目: 63.</w:t>
+        <w:br/>
+        <w:t>63.因應全球暖化，銀行在推動以達成減碳為主題之永續連結貸款時，以下列哪個碳排放指標做為永續發展績效目標(SPT)及關鍵績效指標(KPI)，在對放款企業減碳上的管理作為是對解決極端氣問題較有顯著的影響？</w:t>
+        <w:br/>
+        <w:t>(A) 範疇一</w:t>
+        <w:br/>
+        <w:t>(B) 範疇二</w:t>
+        <w:br/>
+        <w:t>(C) 範疇三</w:t>
+        <w:br/>
+        <w:t>(D) 以上皆是</w:t>
+        <w:br/>
+        <w:t>(E) 一律給分</w:t>
+      </w:r>
+    </w:p>
+    <w:p>
+      <w:r>
+        <w:t>答案: C</w:t>
+      </w:r>
+    </w:p>
+    <w:p>
+      <w:r>
+        <w:t>原始網址: https://app.yamol.tw/exam/125609?info=item.3399120</w:t>
+      </w:r>
+    </w:p>
+    <w:p>
+      <w:r>
+        <w:t>題目: 64.</w:t>
+        <w:br/>
+        <w:t>64.何種永續債券資金用途未受限制，可用於一般企業營運所需而非特定投資計畫，但債券本息支付條件與發行人 可持續發展績效目標(SPT)相連結？</w:t>
+        <w:br/>
+        <w:t>(A) 綠色債券</w:t>
+        <w:br/>
+        <w:t>(B) 社會債券</w:t>
+        <w:br/>
+        <w:t>(C) 可持續發展債券</w:t>
+        <w:br/>
+        <w:t>(D) 可持續發展連結債券</w:t>
+      </w:r>
+    </w:p>
+    <w:p>
+      <w:r>
+        <w:t>答案: D</w:t>
+      </w:r>
+    </w:p>
+    <w:p>
+      <w:r>
+        <w:t>原始網址: https://app.yamol.tw/exam/125609?info=item.3399121</w:t>
+      </w:r>
+    </w:p>
+    <w:p>
+      <w:r>
+        <w:t>題目: 65.</w:t>
+        <w:br/>
+        <w:t>65.下列關於永續連結貸款專案的敘述，何者錯誤？</w:t>
+        <w:br/>
+        <w:t>(A) 永續連結貸款就是綠色貸款</w:t>
+        <w:br/>
+        <w:t>(B) 永續連結貸款的資金用途不限於特定目的</w:t>
+        <w:br/>
+        <w:t>(C) 長期監控 ESG 指標，並將永續績效與貸款利率定價連結</w:t>
+        <w:br/>
+        <w:t>(D) 若企業達成相關 ESG 績效指標即可降低融資成本</w:t>
+      </w:r>
+    </w:p>
+    <w:p>
+      <w:r>
+        <w:t>答案: A</w:t>
+      </w:r>
+    </w:p>
+    <w:p>
+      <w:r>
+        <w:t>原始網址: https://app.yamol.tw/exam/125609?info=item.3399122</w:t>
+      </w:r>
+    </w:p>
+    <w:p>
+      <w:r>
+        <w:t xml:space="preserve">題目: </w:t>
+      </w:r>
+    </w:p>
+    <w:p>
+      <w:r>
+        <w:t xml:space="preserve">答案: </w:t>
+      </w:r>
+    </w:p>
+    <w:p>
+      <w:r>
+        <w:t>原始網址: https://app.yamol.tw/exam/125609?info=item.3399123</w:t>
+      </w:r>
+    </w:p>
+    <w:p>
+      <w:r>
+        <w:t>題目: 67.</w:t>
+        <w:br/>
+        <w:t>67.下列何者不屬於責任銀行原則(PRB)的六大框架？</w:t>
+        <w:br/>
+        <w:t>(A) 一致性</w:t>
+        <w:br/>
+        <w:t>(B) 衝擊與目標設定</w:t>
+        <w:br/>
+        <w:t>(C) 與客戶合作</w:t>
+        <w:br/>
+        <w:t>(D) 節能與減碳</w:t>
+      </w:r>
+    </w:p>
+    <w:p>
+      <w:r>
+        <w:t>答案: D</w:t>
+      </w:r>
+    </w:p>
+    <w:p>
+      <w:r>
+        <w:t>原始網址: https://app.yamol.tw/exam/125609?info=item.3399124</w:t>
+      </w:r>
+    </w:p>
+    <w:p>
+      <w:r>
+        <w:t>題目: 68.</w:t>
+        <w:br/>
+        <w:t>68.以下何者為永續投資方式？ 甲.負向表列∕排他性篩選；乙.整合 ESG 因子；丙.高股息主題投資；丁.影響力與社區投資</w:t>
+        <w:br/>
+        <w:t>(A) 僅甲、乙</w:t>
+        <w:br/>
+        <w:t>(B) 僅甲、乙、丁</w:t>
+        <w:br/>
+        <w:t>(C) 僅甲、丙、丁</w:t>
+        <w:br/>
+        <w:t>(D) 甲、乙、丙、丁皆是</w:t>
+      </w:r>
+    </w:p>
+    <w:p>
+      <w:r>
+        <w:t>答案: B</w:t>
+      </w:r>
+    </w:p>
+    <w:p>
+      <w:r>
+        <w:t>原始網址: https://app.yamol.tw/exam/125609?info=item.3399125</w:t>
+      </w:r>
+    </w:p>
+    <w:p>
+      <w:r>
+        <w:t>題目: 69.</w:t>
+        <w:br/>
+        <w:t>69.以下有關永續連結貸款授信特點之敘述何者是正確的？</w:t>
+        <w:br/>
+        <w:t>(A) 借款人必須永久承擔債務，無法償還</w:t>
+        <w:br/>
+        <w:t>(B) 貸款的利率將永遠保持不變</w:t>
+        <w:br/>
+        <w:t>(C) 貸款利率與借款人實現可持續性目標的績效相關聯</w:t>
+        <w:br/>
+        <w:t>(D) 借款人只能將貸款用於綠色專案，無法用於其他目的</w:t>
+      </w:r>
+    </w:p>
+    <w:p>
+      <w:r>
+        <w:t>答案: C</w:t>
+      </w:r>
+    </w:p>
+    <w:p>
+      <w:r>
+        <w:t>原始網址: https://app.yamol.tw/exam/125609?info=item.3399126</w:t>
+      </w:r>
+    </w:p>
+    <w:p>
+      <w:r>
+        <w:t>題目: 70.</w:t>
+        <w:br/>
+        <w:t>70.赤道原則按照潛在的環境社會風險和影響程度將專案融資案件分類成 A、B、C 三個等級，以下有關分類等級 B 類的說明，哪項是正確的？</w:t>
+        <w:br/>
+        <w:t>(A) B 級係指中風險案件，即經評估後顯示專案對環境和社會可能造成不利的程度有限，影響侷限於特定地點，且可藉減緩措施降低或免除衝擊</w:t>
+        <w:br/>
+        <w:t>(B) B 級係指無風險案件，即經評估後無不利風險及或影響</w:t>
+        <w:br/>
+        <w:t>(C) B 級係指低風險案件，即經評估後顯示專案對社會和環境影響輕微</w:t>
+        <w:br/>
+        <w:t>(D) B 級係指高風險案件，即經評估後顯示專案對環境和社會有潛在重大不利及或涉及多樣的、不可逆的或前所未有的影響</w:t>
+      </w:r>
+    </w:p>
+    <w:p>
+      <w:r>
+        <w:t>答案: A</w:t>
+      </w:r>
+    </w:p>
+    <w:p>
+      <w:r>
+        <w:t>原始網址: https://app.yamol.tw/exam/125609?info=item.3399127</w:t>
+      </w:r>
+    </w:p>
+    <w:p>
+      <w:r>
+        <w:t>題目: 71.</w:t>
+        <w:br/>
+        <w:t>71.下列何者為能源效率保險(EEI)的承保範圍？ 甲.設施損壞；乙.營業中斷；丙.資產節能表現</w:t>
+        <w:br/>
+        <w:t>(A) 僅甲</w:t>
+        <w:br/>
+        <w:t>(B) 僅甲、乙</w:t>
+        <w:br/>
+        <w:t>(C) 僅甲、丙</w:t>
+        <w:br/>
+        <w:t>(D) 甲、乙、丙皆是</w:t>
+      </w:r>
+    </w:p>
+    <w:p>
+      <w:r>
+        <w:t>答案: D</w:t>
+      </w:r>
+    </w:p>
+    <w:p>
+      <w:r>
+        <w:t>原始網址: https://app.yamol.tw/exam/125609?info=item.3399128</w:t>
+      </w:r>
+    </w:p>
+    <w:p>
+      <w:r>
+        <w:t>題目: 72.</w:t>
+        <w:br/>
+        <w:t>72.以下何種計畫是社會債券所募集的資金用途？</w:t>
+        <w:br/>
+        <w:t>(A) 風力發電機台設置</w:t>
+        <w:br/>
+        <w:t>(B) 發展核能發電</w:t>
+        <w:br/>
+        <w:t>(C) 生物多樣性計畫</w:t>
+        <w:br/>
+        <w:t>(D) 青年住宅投資</w:t>
+      </w:r>
+    </w:p>
+    <w:p>
+      <w:r>
+        <w:t>答案: D</w:t>
+      </w:r>
+    </w:p>
+    <w:p>
+      <w:r>
+        <w:t>原始網址: https://app.yamol.tw/exam/125609?info=item.3399129</w:t>
+      </w:r>
+    </w:p>
+    <w:p>
+      <w:r>
+        <w:t>題目: 73.</w:t>
+        <w:br/>
+        <w:t>73.臺灣目前常將 Z 保險以住家綠能升級附加條款的方式呈現，請問 Z 保險可能是哪一種綠色保險？</w:t>
+        <w:br/>
+        <w:t>(A) 能源效率保險</w:t>
+        <w:br/>
+        <w:t>(B) 節能保險</w:t>
+        <w:br/>
+        <w:t>(C) 綠建築保險</w:t>
+        <w:br/>
+        <w:t>(D) 再生能源保險</w:t>
+      </w:r>
+    </w:p>
+    <w:p>
+      <w:r>
+        <w:t>答案: C</w:t>
+      </w:r>
+    </w:p>
+    <w:p>
+      <w:r>
+        <w:t>原始網址: https://app.yamol.tw/exam/125609?info=item.3399130</w:t>
+      </w:r>
+    </w:p>
+    <w:p>
+      <w:r>
+        <w:t>題目: 74.</w:t>
+        <w:br/>
+        <w:t>74.何謂責任銀行原則(PRB)？</w:t>
+        <w:br/>
+        <w:t>(A) PRB 是一個金融機構，致力於提供專門的貸款和投資來支持永續項目</w:t>
+        <w:br/>
+        <w:t>(B) PRB 是一套由聯合國環境規劃署推動的準則，旨在引導銀行業實踐永續</w:t>
+        <w:br/>
+        <w:t>(C) PRB 是一個國際組織，負責監督銀行業在社會和環境領域的活動</w:t>
+        <w:br/>
+        <w:t>(D) PRB 是一項法律要求，規定銀行必須在其業務中遵守環境和社會標準</w:t>
+      </w:r>
+    </w:p>
+    <w:p>
+      <w:r>
+        <w:t>答案: B</w:t>
+      </w:r>
+    </w:p>
+    <w:p>
+      <w:r>
+        <w:t>原始網址: https://app.yamol.tw/exam/125609?info=item.3399131</w:t>
+      </w:r>
+    </w:p>
+    <w:p>
+      <w:r>
+        <w:t>題目: 75.</w:t>
+        <w:br/>
+        <w:t>75.哪種 ESG 投資方法專門投資於對永續解決方案有所貢獻的主題或資產，例如環境和社會領域？</w:t>
+        <w:br/>
+        <w:t>(A) 排他性篩選</w:t>
+        <w:br/>
+        <w:t>(B) 影響力與社區投資</w:t>
+        <w:br/>
+        <w:t>(C) 企業參與及股東行動</w:t>
+        <w:br/>
+        <w:t>(D) 產業別最佳</w:t>
+      </w:r>
+    </w:p>
+    <w:p>
+      <w:r>
+        <w:t>答案: B</w:t>
+      </w:r>
+    </w:p>
+    <w:p>
+      <w:r>
+        <w:t>原始網址: https://app.yamol.tw/exam/125609?info=item.3399132</w:t>
+      </w:r>
+    </w:p>
+    <w:p>
+      <w:r>
+        <w:t>題目: 76.</w:t>
+        <w:br/>
+        <w:t>76.下列何者最符合赤道原則？</w:t>
+        <w:br/>
+        <w:t>(A) 赤道原則是國際金融機構的自願性行為規範</w:t>
+        <w:br/>
+        <w:t>(B) 赤道原則是一項國際法規</w:t>
+        <w:br/>
+        <w:t>(C) 赤道原則是一種投資策略</w:t>
+        <w:br/>
+        <w:t>(D) 赤道原則是一項聯合國倡議，旨在減少發展中國家基礎設施對環境的不利影響</w:t>
+      </w:r>
+    </w:p>
+    <w:p>
+      <w:r>
+        <w:t>答案: A</w:t>
+      </w:r>
+    </w:p>
+    <w:p>
+      <w:r>
+        <w:t>原始網址: https://app.yamol.tw/exam/125609?info=item.3399133</w:t>
+      </w:r>
+    </w:p>
+    <w:p>
+      <w:r>
+        <w:t>題目: 77.</w:t>
+        <w:br/>
+        <w:t>77.目前產險公會將綠色保險區分為四大類別，請問農業保險屬於哪一個類別？</w:t>
+        <w:br/>
+        <w:t>(A) 積極性節能減碳保險</w:t>
+        <w:br/>
+        <w:t>(B) 消極性風險移轉保險</w:t>
+        <w:br/>
+        <w:t>(C) 再生能源產業保險</w:t>
+        <w:br/>
+        <w:t>(D) 創新服務與流程</w:t>
+      </w:r>
+    </w:p>
+    <w:p>
+      <w:r>
+        <w:t>答案: B</w:t>
+      </w:r>
+    </w:p>
+    <w:p>
+      <w:r>
+        <w:t>原始網址: https://app.yamol.tw/exam/125609?info=item.3399134</w:t>
+      </w:r>
+    </w:p>
+    <w:p>
+      <w:r>
+        <w:t>題目: 78.</w:t>
+        <w:br/>
+        <w:t>78.以下何者非永續連結衍生金融商品常見的績效指標？</w:t>
+        <w:br/>
+        <w:t>(A) 評級機構提供的 ESG 評級相關指標</w:t>
+        <w:br/>
+        <w:t>(B) 溫室氣體減排相關指標</w:t>
+        <w:br/>
+        <w:t>(C) ESG 指標</w:t>
+        <w:br/>
+        <w:t>(D) 股價</w:t>
+      </w:r>
+    </w:p>
+    <w:p>
+      <w:r>
+        <w:t>答案: D</w:t>
+      </w:r>
+    </w:p>
+    <w:p>
+      <w:r>
+        <w:t>原始網址: https://app.yamol.tw/exam/125609?info=item.3399135</w:t>
+      </w:r>
+    </w:p>
+    <w:p>
+      <w:r>
+        <w:t>題目: 79.</w:t>
+        <w:br/>
+        <w:t>79.以下有關「轉型金融」的敘述何者不正確？</w:t>
+        <w:br/>
+        <w:t>(A) 「轉型金融」為在 2022 年第 27 屆聯合國氣候變遷大會(COP27)後被關注的新金融課題</w:t>
+        <w:br/>
+        <w:t>(B) 「轉型金融」用來支持協助企業需要轉型才能變成具永續性時的金融活動</w:t>
+        <w:br/>
+        <w:t>(C) 「轉型金融」是指「能源轉型」</w:t>
+        <w:br/>
+        <w:t>(D) 「2050 淨零排放路徑」中提出透過綠色融資與增加投資，引導臺灣產業綠色轉型</w:t>
+      </w:r>
+    </w:p>
+    <w:p>
+      <w:r>
+        <w:t>答案: C</w:t>
+      </w:r>
+    </w:p>
+    <w:p>
+      <w:r>
+        <w:t>原始網址: https://app.yamol.tw/exam/125609?info=item.3399136</w:t>
+      </w:r>
+    </w:p>
+    <w:p>
+      <w:r>
+        <w:t>題目: 80.</w:t>
+        <w:br/>
+        <w:t>80.目前不少國際倡議要求遵循該原則的單位揭露相關的實施狀況，請問以下原則中，何者有對此進行規範？ 甲.責任投資原則；乙.永續保險原則；丙.責任銀行原則；丁.赤道原則</w:t>
+        <w:br/>
+        <w:t>(A) 僅甲、丙</w:t>
+        <w:br/>
+        <w:t>(B) 僅甲、乙</w:t>
+        <w:br/>
+        <w:t>(C) 僅甲、丙、丁</w:t>
+        <w:br/>
+        <w:t>(D) 甲、乙、丙、丁皆是</w:t>
+      </w:r>
+    </w:p>
+    <w:p>
+      <w:r>
+        <w:t>答案: D</w:t>
+      </w:r>
+    </w:p>
+    <w:p>
+      <w:r>
+        <w:t>原始網址: https://app.yamol.tw/exam/125609?info=item.3399137</w:t>
       </w:r>
     </w:p>
     <w:sectPr>

</xml_diff>